<commit_message>
Fat Tony / Duffman
</commit_message>
<xml_diff>
--- a/examples/anthony/cv-bad-example.docx
+++ b/examples/anthony/cv-bad-example.docx
@@ -11,6 +11,7 @@
           <w:szCs w:val="24"/>
         </w:rPr>
       </w:pPr>
+      <w:commentRangeStart w:id="0"/>
       <w:r>
         <w:rPr>
           <w:b/>
@@ -57,41 +58,73 @@
         <w:t>.</w:t>
       </w:r>
     </w:p>
-    <w:p>
-      <w:pPr>
-        <w:rPr>
-          <w:sz w:val="20"/>
-          <w:szCs w:val="20"/>
-        </w:rPr>
-      </w:pPr>
-      <w:hyperlink r:id="rId7" w:history="1">
-        <w:r>
-          <w:rPr>
-            <w:rStyle w:val="Hyperlink"/>
-            <w:sz w:val="20"/>
-            <w:szCs w:val="20"/>
-          </w:rPr>
-          <w:t>K00123234@student.tus.edu</w:t>
-        </w:r>
-      </w:hyperlink>
-    </w:p>
-    <w:p>
-      <w:pPr>
-        <w:rPr>
-          <w:sz w:val="20"/>
-          <w:szCs w:val="20"/>
-        </w:rPr>
-      </w:pPr>
-      <w:hyperlink r:id="rId8" w:history="1">
-        <w:r>
-          <w:rPr>
-            <w:rStyle w:val="Hyperlink"/>
-            <w:sz w:val="20"/>
-            <w:szCs w:val="20"/>
-          </w:rPr>
-          <w:t>fattony1@gmail.com</w:t>
-        </w:r>
-      </w:hyperlink>
+    <w:commentRangeStart w:id="1"/>
+    <w:p>
+      <w:pPr>
+        <w:rPr>
+          <w:sz w:val="20"/>
+          <w:szCs w:val="20"/>
+        </w:rPr>
+      </w:pPr>
+      <w:r>
+        <w:fldChar w:fldCharType="begin"/>
+      </w:r>
+      <w:r>
+        <w:instrText>HYPERLINK "mailto:K00123234@student.tus.edu"</w:instrText>
+      </w:r>
+      <w:r>
+        <w:fldChar w:fldCharType="separate"/>
+      </w:r>
+      <w:r>
+        <w:rPr>
+          <w:rStyle w:val="Hyperlink"/>
+          <w:sz w:val="20"/>
+          <w:szCs w:val="20"/>
+        </w:rPr>
+        <w:t>K00123234@student.tus.edu</w:t>
+      </w:r>
+      <w:r>
+        <w:rPr>
+          <w:rStyle w:val="Hyperlink"/>
+          <w:sz w:val="20"/>
+          <w:szCs w:val="20"/>
+        </w:rPr>
+        <w:fldChar w:fldCharType="end"/>
+      </w:r>
+    </w:p>
+    <w:commentRangeStart w:id="2"/>
+    <w:p>
+      <w:pPr>
+        <w:rPr>
+          <w:sz w:val="20"/>
+          <w:szCs w:val="20"/>
+        </w:rPr>
+      </w:pPr>
+      <w:r>
+        <w:fldChar w:fldCharType="begin"/>
+      </w:r>
+      <w:r>
+        <w:instrText>HYPERLINK "mailto:fattony1@gmail.com"</w:instrText>
+      </w:r>
+      <w:r>
+        <w:fldChar w:fldCharType="separate"/>
+      </w:r>
+      <w:r>
+        <w:rPr>
+          <w:rStyle w:val="Hyperlink"/>
+          <w:sz w:val="20"/>
+          <w:szCs w:val="20"/>
+        </w:rPr>
+        <w:t>fattony1@gmail.com</w:t>
+      </w:r>
+      <w:r>
+        <w:rPr>
+          <w:rStyle w:val="Hyperlink"/>
+          <w:sz w:val="20"/>
+          <w:szCs w:val="20"/>
+        </w:rPr>
+        <w:fldChar w:fldCharType="end"/>
+      </w:r>
       <w:r>
         <w:rPr>
           <w:sz w:val="20"/>
@@ -99,6 +132,20 @@
         </w:rPr>
         <w:t xml:space="preserve"> </w:t>
       </w:r>
+      <w:commentRangeEnd w:id="1"/>
+      <w:r>
+        <w:rPr>
+          <w:rStyle w:val="CommentReference"/>
+        </w:rPr>
+        <w:commentReference w:id="1"/>
+      </w:r>
+      <w:commentRangeEnd w:id="2"/>
+      <w:r>
+        <w:rPr>
+          <w:rStyle w:val="CommentReference"/>
+        </w:rPr>
+        <w:commentReference w:id="2"/>
+      </w:r>
     </w:p>
     <w:p>
       <w:pPr>
@@ -130,7 +177,7 @@
           <w:szCs w:val="20"/>
         </w:rPr>
       </w:pPr>
-      <w:hyperlink r:id="rId9" w:history="1">
+      <w:hyperlink r:id="rId11" w:history="1">
         <w:r>
           <w:rPr>
             <w:rStyle w:val="Hyperlink"/>
@@ -148,7 +195,7 @@
           <w:szCs w:val="20"/>
         </w:rPr>
       </w:pPr>
-      <w:hyperlink r:id="rId10" w:history="1">
+      <w:hyperlink r:id="rId12" w:history="1">
         <w:r>
           <w:rPr>
             <w:rStyle w:val="Hyperlink"/>
@@ -158,23 +205,31 @@
           <w:t>https://github.com/fattony?tab=repositories</w:t>
         </w:r>
       </w:hyperlink>
-    </w:p>
-    <w:p>
-      <w:pPr>
-        <w:rPr>
-          <w:sz w:val="20"/>
-          <w:szCs w:val="20"/>
-        </w:rPr>
-      </w:pPr>
-    </w:p>
-    <w:p>
-      <w:pPr>
-        <w:rPr>
-          <w:sz w:val="20"/>
-          <w:szCs w:val="20"/>
-        </w:rPr>
-      </w:pPr>
-      <w:bookmarkStart w:id="0" w:name="_Hlk114220327"/>
+      <w:commentRangeEnd w:id="0"/>
+      <w:r>
+        <w:rPr>
+          <w:rStyle w:val="CommentReference"/>
+        </w:rPr>
+        <w:commentReference w:id="0"/>
+      </w:r>
+    </w:p>
+    <w:p>
+      <w:pPr>
+        <w:rPr>
+          <w:sz w:val="20"/>
+          <w:szCs w:val="20"/>
+        </w:rPr>
+      </w:pPr>
+    </w:p>
+    <w:p>
+      <w:pPr>
+        <w:rPr>
+          <w:sz w:val="20"/>
+          <w:szCs w:val="20"/>
+        </w:rPr>
+      </w:pPr>
+      <w:bookmarkStart w:id="3" w:name="_Hlk114220327"/>
+      <w:commentRangeStart w:id="4"/>
       <w:r>
         <w:rPr>
           <w:sz w:val="20"/>
@@ -203,8 +258,15 @@
         </w:rPr>
         <w:t>3rd-year student pursuing a BSc (Honours) in Software Development with an interest in innovative technologies, seeking to develop a career in Software Development. A great understanding of commercial goals allows me to assess any job presented and perform it in the most efficient time frame. Determined to bring creative and enthusiastic ideas along with a positive attitude. A collaborative team member with a need to develop a deeper knowledge of Software Development.</w:t>
       </w:r>
-    </w:p>
-    <w:bookmarkEnd w:id="0"/>
+      <w:commentRangeEnd w:id="4"/>
+      <w:r>
+        <w:rPr>
+          <w:rStyle w:val="CommentReference"/>
+        </w:rPr>
+        <w:commentReference w:id="4"/>
+      </w:r>
+    </w:p>
+    <w:bookmarkEnd w:id="3"/>
     <w:p>
       <w:pPr>
         <w:rPr>
@@ -250,7 +312,51 @@
           <w:sz w:val="20"/>
           <w:szCs w:val="20"/>
         </w:rPr>
-        <w:t>Extensive knowledge of C++, C#, HTML, CSS, SQL, PHP, and a reasonable experience with java, JavaScript &amp; Arduino.</w:t>
+        <w:t xml:space="preserve">Extensive knowledge of C++, C#, HTML, CSS, SQL, PHP, and a </w:t>
+      </w:r>
+      <w:commentRangeStart w:id="5"/>
+      <w:r>
+        <w:rPr>
+          <w:sz w:val="20"/>
+          <w:szCs w:val="20"/>
+        </w:rPr>
+        <w:t xml:space="preserve">reasonable </w:t>
+      </w:r>
+      <w:commentRangeEnd w:id="5"/>
+      <w:r>
+        <w:rPr>
+          <w:rStyle w:val="CommentReference"/>
+        </w:rPr>
+        <w:commentReference w:id="5"/>
+      </w:r>
+      <w:r>
+        <w:rPr>
+          <w:sz w:val="20"/>
+          <w:szCs w:val="20"/>
+        </w:rPr>
+        <w:t xml:space="preserve">experience with </w:t>
+      </w:r>
+      <w:commentRangeStart w:id="6"/>
+      <w:r>
+        <w:rPr>
+          <w:sz w:val="20"/>
+          <w:szCs w:val="20"/>
+        </w:rPr>
+        <w:t>java</w:t>
+      </w:r>
+      <w:commentRangeEnd w:id="6"/>
+      <w:r>
+        <w:rPr>
+          <w:rStyle w:val="CommentReference"/>
+        </w:rPr>
+        <w:commentReference w:id="6"/>
+      </w:r>
+      <w:r>
+        <w:rPr>
+          <w:sz w:val="20"/>
+          <w:szCs w:val="20"/>
+        </w:rPr>
+        <w:t>, JavaScript &amp; Arduino.</w:t>
       </w:r>
     </w:p>
     <w:p>
@@ -266,6 +372,7 @@
           <w:szCs w:val="20"/>
         </w:rPr>
       </w:pPr>
+      <w:commentRangeStart w:id="7"/>
       <w:r>
         <w:rPr>
           <w:sz w:val="20"/>
@@ -336,6 +443,13 @@
         </w:rPr>
         <w:t>Excellent communication enhanced by coordinating as part of a team in a busy environment throughout the hospitality sector and content creation industry.</w:t>
       </w:r>
+      <w:commentRangeEnd w:id="7"/>
+      <w:r>
+        <w:rPr>
+          <w:rStyle w:val="CommentReference"/>
+        </w:rPr>
+        <w:commentReference w:id="7"/>
+      </w:r>
     </w:p>
     <w:p>
       <w:pPr>
@@ -396,6 +510,7 @@
           <w:szCs w:val="20"/>
         </w:rPr>
       </w:pPr>
+      <w:commentRangeStart w:id="8"/>
       <w:r>
         <w:rPr>
           <w:b/>
@@ -418,7 +533,22 @@
           <w:sz w:val="20"/>
           <w:szCs w:val="20"/>
         </w:rPr>
-        <w:t>September 2022 – present (Expected graduation - 2024)</w:t>
+        <w:t xml:space="preserve">September </w:t>
+      </w:r>
+      <w:commentRangeStart w:id="9"/>
+      <w:r>
+        <w:rPr>
+          <w:sz w:val="20"/>
+          <w:szCs w:val="20"/>
+        </w:rPr>
+        <w:t>2022 – present (Expected graduation - 2024)</w:t>
+      </w:r>
+      <w:commentRangeEnd w:id="9"/>
+      <w:r>
+        <w:rPr>
+          <w:rStyle w:val="CommentReference"/>
+        </w:rPr>
+        <w:commentReference w:id="9"/>
       </w:r>
     </w:p>
     <w:p>
@@ -739,6 +869,7 @@
           <w:szCs w:val="20"/>
         </w:rPr>
       </w:pPr>
+      <w:commentRangeStart w:id="10"/>
       <w:r>
         <w:rPr>
           <w:sz w:val="20"/>
@@ -746,22 +877,37 @@
         </w:rPr>
         <w:t>English H4, Mathematics H3, DCG H4, Russian H1, Physics H5, Biology H3, Irish O1</w:t>
       </w:r>
-    </w:p>
-    <w:p>
-      <w:pPr>
-        <w:rPr>
-          <w:sz w:val="20"/>
-          <w:szCs w:val="20"/>
-        </w:rPr>
-      </w:pPr>
-    </w:p>
-    <w:p>
-      <w:pPr>
-        <w:rPr>
-          <w:sz w:val="20"/>
-          <w:szCs w:val="20"/>
-        </w:rPr>
-      </w:pPr>
+      <w:commentRangeEnd w:id="10"/>
+      <w:r>
+        <w:rPr>
+          <w:rStyle w:val="CommentReference"/>
+        </w:rPr>
+        <w:commentReference w:id="10"/>
+      </w:r>
+    </w:p>
+    <w:commentRangeEnd w:id="8"/>
+    <w:p>
+      <w:pPr>
+        <w:rPr>
+          <w:sz w:val="20"/>
+          <w:szCs w:val="20"/>
+        </w:rPr>
+      </w:pPr>
+      <w:r>
+        <w:rPr>
+          <w:rStyle w:val="CommentReference"/>
+        </w:rPr>
+        <w:commentReference w:id="8"/>
+      </w:r>
+    </w:p>
+    <w:p>
+      <w:pPr>
+        <w:rPr>
+          <w:sz w:val="20"/>
+          <w:szCs w:val="20"/>
+        </w:rPr>
+      </w:pPr>
+      <w:commentRangeStart w:id="11"/>
       <w:r>
         <w:rPr>
           <w:b/>
@@ -836,6 +982,7 @@
           <w:szCs w:val="20"/>
         </w:rPr>
       </w:pPr>
+      <w:commentRangeStart w:id="12"/>
     </w:p>
     <w:p>
       <w:pPr>
@@ -876,6 +1023,13 @@
         </w:rPr>
         <w:t>Cisco Packet Tracer Certificate</w:t>
       </w:r>
+      <w:commentRangeEnd w:id="11"/>
+      <w:r>
+        <w:rPr>
+          <w:rStyle w:val="CommentReference"/>
+        </w:rPr>
+        <w:commentReference w:id="11"/>
+      </w:r>
     </w:p>
     <w:p>
       <w:pPr>
@@ -1005,6 +1159,13 @@
         </w:rPr>
         <w:t xml:space="preserve"> 2015 RDS Runner Up Winner</w:t>
       </w:r>
+      <w:commentRangeEnd w:id="12"/>
+      <w:r>
+        <w:rPr>
+          <w:rStyle w:val="CommentReference"/>
+        </w:rPr>
+        <w:commentReference w:id="12"/>
+      </w:r>
     </w:p>
     <w:p>
       <w:pPr>
@@ -1042,6 +1203,7 @@
           <w:szCs w:val="20"/>
         </w:rPr>
       </w:pPr>
+      <w:commentRangeStart w:id="13"/>
       <w:r>
         <w:rPr>
           <w:sz w:val="20"/>
@@ -1087,7 +1249,7 @@
           <w:szCs w:val="20"/>
         </w:rPr>
       </w:pPr>
-      <w:hyperlink r:id="rId11" w:history="1">
+      <w:hyperlink r:id="rId13" w:history="1">
         <w:r>
           <w:rPr>
             <w:rStyle w:val="Hyperlink"/>
@@ -1097,6 +1259,13 @@
           <w:t>https://github.com/fattony?tab=repositories</w:t>
         </w:r>
       </w:hyperlink>
+      <w:commentRangeEnd w:id="13"/>
+      <w:r>
+        <w:rPr>
+          <w:rStyle w:val="CommentReference"/>
+        </w:rPr>
+        <w:commentReference w:id="13"/>
+      </w:r>
     </w:p>
     <w:p>
       <w:pPr>
@@ -1141,6 +1310,8 @@
           <w:szCs w:val="20"/>
         </w:rPr>
       </w:pPr>
+      <w:commentRangeStart w:id="14"/>
+      <w:commentRangeStart w:id="15"/>
       <w:r>
         <w:rPr>
           <w:sz w:val="20"/>
@@ -1208,6 +1379,20 @@
         </w:rPr>
         <w:t>I have a big interest in the tech industry, particularly in cybersecurity, AI, automation, and different processes that involve design. I enjoy learning about new start-ups and new technologies that creatively enhance our day-to-day lives.</w:t>
       </w:r>
+      <w:commentRangeEnd w:id="14"/>
+      <w:r>
+        <w:rPr>
+          <w:rStyle w:val="CommentReference"/>
+        </w:rPr>
+        <w:commentReference w:id="14"/>
+      </w:r>
+      <w:commentRangeEnd w:id="15"/>
+      <w:r>
+        <w:rPr>
+          <w:rStyle w:val="CommentReference"/>
+        </w:rPr>
+        <w:commentReference w:id="15"/>
+      </w:r>
     </w:p>
     <w:p>
       <w:pPr>
@@ -1257,6 +1442,7 @@
           <w:szCs w:val="20"/>
         </w:rPr>
       </w:pPr>
+      <w:commentRangeStart w:id="16"/>
     </w:p>
     <w:p>
       <w:pPr>
@@ -1371,6 +1557,7 @@
           <w:szCs w:val="20"/>
         </w:rPr>
       </w:pPr>
+      <w:commentRangeStart w:id="17"/>
       <w:r>
         <w:rPr>
           <w:b/>
@@ -1379,6 +1566,13 @@
           <w:szCs w:val="20"/>
         </w:rPr>
         <w:t>05/01/22 – present date.</w:t>
+      </w:r>
+      <w:commentRangeEnd w:id="17"/>
+      <w:r>
+        <w:rPr>
+          <w:rStyle w:val="CommentReference"/>
+        </w:rPr>
+        <w:commentReference w:id="17"/>
       </w:r>
     </w:p>
     <w:p>
@@ -1436,12 +1630,20 @@
           <w:szCs w:val="20"/>
         </w:rPr>
       </w:pPr>
+      <w:commentRangeStart w:id="18"/>
       <w:r>
         <w:rPr>
           <w:sz w:val="20"/>
           <w:szCs w:val="20"/>
         </w:rPr>
         <w:t>Always quick to resolve any problems that arose and provide the best service I could which resulted in me bringing in the highest number of sales, increasing bar profits as well as earning a sales bonus multiple weeks in a row.</w:t>
+      </w:r>
+      <w:commentRangeEnd w:id="18"/>
+      <w:r>
+        <w:rPr>
+          <w:rStyle w:val="CommentReference"/>
+        </w:rPr>
+        <w:commentReference w:id="18"/>
       </w:r>
     </w:p>
     <w:p>
@@ -1616,12 +1818,20 @@
           <w:szCs w:val="20"/>
         </w:rPr>
       </w:pPr>
+      <w:commentRangeStart w:id="19"/>
       <w:r>
         <w:rPr>
           <w:sz w:val="20"/>
           <w:szCs w:val="20"/>
         </w:rPr>
         <w:t>Worked with restaurant point-of-sale systems entering orders, submitting orders to the kitchen and processing payments.</w:t>
+      </w:r>
+      <w:commentRangeEnd w:id="19"/>
+      <w:r>
+        <w:rPr>
+          <w:rStyle w:val="CommentReference"/>
+        </w:rPr>
+        <w:commentReference w:id="19"/>
       </w:r>
     </w:p>
     <w:p>
@@ -1804,6 +2014,13 @@
           <w:szCs w:val="20"/>
         </w:rPr>
         <w:t>.</w:t>
+      </w:r>
+      <w:commentRangeEnd w:id="16"/>
+      <w:r>
+        <w:rPr>
+          <w:rStyle w:val="CommentReference"/>
+        </w:rPr>
+        <w:commentReference w:id="16"/>
       </w:r>
     </w:p>
     <w:p>
@@ -1870,6 +2087,429 @@
     </w:sectPr>
   </w:body>
 </w:document>
+</file>
+
+<file path=word/comments.xml><?xml version="1.0" encoding="utf-8"?>
+<w:comments xmlns:wpc="http://schemas.microsoft.com/office/word/2010/wordprocessingCanvas" xmlns:cx="http://schemas.microsoft.com/office/drawing/2014/chartex" xmlns:cx1="http://schemas.microsoft.com/office/drawing/2015/9/8/chartex" xmlns:cx2="http://schemas.microsoft.com/office/drawing/2015/10/21/chartex" xmlns:cx3="http://schemas.microsoft.com/office/drawing/2016/5/9/chartex" xmlns:cx4="http://schemas.microsoft.com/office/drawing/2016/5/10/chartex" xmlns:cx5="http://schemas.microsoft.com/office/drawing/2016/5/11/chartex" xmlns:cx6="http://schemas.microsoft.com/office/drawing/2016/5/12/chartex" xmlns:cx7="http://schemas.microsoft.com/office/drawing/2016/5/13/chartex" xmlns:cx8="http://schemas.microsoft.com/office/drawing/2016/5/14/chartex" xmlns:mc="http://schemas.openxmlformats.org/markup-compatibility/2006" xmlns:aink="http://schemas.microsoft.com/office/drawing/2016/ink" xmlns:am3d="http://schemas.microsoft.com/office/drawing/2017/model3d" xmlns:o="urn:schemas-microsoft-com:office:office" xmlns:oel="http://schemas.microsoft.com/office/2019/extlst" xmlns:r="http://schemas.openxmlformats.org/officeDocument/2006/relationships" xmlns:m="http://schemas.openxmlformats.org/officeDocument/2006/math" xmlns:v="urn:schemas-microsoft-com:vml" xmlns:wp14="http://schemas.microsoft.com/office/word/2010/wordprocessingDrawing" xmlns:wp="http://schemas.openxmlformats.org/drawingml/2006/wordprocessingDrawing" xmlns:w10="urn:schemas-microsoft-com:office:word" xmlns:w="http://schemas.openxmlformats.org/wordprocessingml/2006/main" xmlns:w14="http://schemas.microsoft.com/office/word/2010/wordml" xmlns:w15="http://schemas.microsoft.com/office/word/2012/wordml" xmlns:w16cex="http://schemas.microsoft.com/office/word/2018/wordml/cex" xmlns:w16cid="http://schemas.microsoft.com/office/word/2016/wordml/cid" xmlns:w16="http://schemas.microsoft.com/office/word/2018/wordml" xmlns:w16du="http://schemas.microsoft.com/office/word/2023/wordml/word16du" xmlns:w16sdtdh="http://schemas.microsoft.com/office/word/2020/wordml/sdtdatahash" xmlns:w16se="http://schemas.microsoft.com/office/word/2015/wordml/symex" xmlns:wpg="http://schemas.microsoft.com/office/word/2010/wordprocessingGroup" xmlns:wpi="http://schemas.microsoft.com/office/word/2010/wordprocessingInk" xmlns:wne="http://schemas.microsoft.com/office/word/2006/wordml" xmlns:wps="http://schemas.microsoft.com/office/word/2010/wordprocessingShape" mc:Ignorable="w14 w15 w16se w16cid w16 w16cex w16sdtdh w16du wp14">
+  <w:comment w:id="1" w:author="Mark Crowe" w:date="2024-04-07T19:37:00Z" w:initials="MC">
+    <w:p>
+      <w:pPr>
+        <w:pStyle w:val="CommentText"/>
+      </w:pPr>
+      <w:r>
+        <w:rPr>
+          <w:rStyle w:val="CommentReference"/>
+        </w:rPr>
+        <w:annotationRef/>
+      </w:r>
+      <w:r>
+        <w:t>2 emails! No, just causes confusion</w:t>
+      </w:r>
+    </w:p>
+  </w:comment>
+  <w:comment w:id="2" w:author="Mark Crowe" w:date="2024-04-07T19:38:00Z" w:initials="MC">
+    <w:p>
+      <w:pPr>
+        <w:pStyle w:val="CommentText"/>
+      </w:pPr>
+      <w:r>
+        <w:rPr>
+          <w:rStyle w:val="CommentReference"/>
+        </w:rPr>
+        <w:annotationRef/>
+      </w:r>
+      <w:r>
+        <w:t xml:space="preserve">Not very professional. Ideally </w:t>
+      </w:r>
+      <w:proofErr w:type="spellStart"/>
+      <w:r>
+        <w:t>firstnamesurname</w:t>
+      </w:r>
+      <w:proofErr w:type="spellEnd"/>
+      <w:r>
+        <w:t>@</w:t>
+      </w:r>
+    </w:p>
+  </w:comment>
+  <w:comment w:id="0" w:author="Mark Crowe" w:date="2024-04-07T19:35:00Z" w:initials="MC">
+    <w:p>
+      <w:pPr>
+        <w:pStyle w:val="CommentText"/>
+      </w:pPr>
+      <w:r>
+        <w:rPr>
+          <w:rStyle w:val="CommentReference"/>
+        </w:rPr>
+        <w:annotationRef/>
+      </w:r>
+      <w:r>
+        <w:t>Too much wasted white-space</w:t>
+      </w:r>
+    </w:p>
+  </w:comment>
+  <w:comment w:id="4" w:author="Mark Crowe" w:date="2024-04-07T19:40:00Z" w:initials="MC">
+    <w:p>
+      <w:pPr>
+        <w:pStyle w:val="CommentText"/>
+      </w:pPr>
+      <w:r>
+        <w:rPr>
+          <w:rStyle w:val="CommentReference"/>
+        </w:rPr>
+        <w:annotationRef/>
+      </w:r>
+      <w:r>
+        <w:t xml:space="preserve">Justify </w:t>
+      </w:r>
+      <w:r>
+        <w:t>paragraph</w:t>
+      </w:r>
+    </w:p>
+  </w:comment>
+  <w:comment w:id="5" w:author="Mark Crowe" w:date="2024-04-07T19:43:00Z" w:initials="MC">
+    <w:p>
+      <w:pPr>
+        <w:pStyle w:val="CommentText"/>
+      </w:pPr>
+      <w:r>
+        <w:rPr>
+          <w:rStyle w:val="CommentReference"/>
+        </w:rPr>
+        <w:annotationRef/>
+      </w:r>
+      <w:r>
+        <w:t>Don’t negatively qualify your skills</w:t>
+      </w:r>
+    </w:p>
+  </w:comment>
+  <w:comment w:id="6" w:author="Mark Crowe" w:date="2024-04-07T19:41:00Z" w:initials="MC">
+    <w:p>
+      <w:pPr>
+        <w:pStyle w:val="CommentText"/>
+      </w:pPr>
+      <w:r>
+        <w:t>j</w:t>
+      </w:r>
+      <w:r>
+        <w:rPr>
+          <w:rStyle w:val="CommentReference"/>
+        </w:rPr>
+        <w:annotationRef/>
+      </w:r>
+      <w:r>
+        <w:t>ava is Java</w:t>
+      </w:r>
+    </w:p>
+  </w:comment>
+  <w:comment w:id="7" w:author="Mark Crowe" w:date="2024-04-07T19:44:00Z" w:initials="MC">
+    <w:p>
+      <w:pPr>
+        <w:pStyle w:val="CommentText"/>
+      </w:pPr>
+      <w:r>
+        <w:rPr>
+          <w:rStyle w:val="CommentReference"/>
+        </w:rPr>
+        <w:annotationRef/>
+      </w:r>
+      <w:r>
+        <w:t>part of profile statement</w:t>
+      </w:r>
+    </w:p>
+  </w:comment>
+  <w:comment w:id="9" w:author="Mark Crowe" w:date="2024-04-07T19:45:00Z" w:initials="MC">
+    <w:p>
+      <w:pPr>
+        <w:pStyle w:val="CommentText"/>
+      </w:pPr>
+      <w:r>
+        <w:rPr>
+          <w:rStyle w:val="CommentReference"/>
+        </w:rPr>
+        <w:annotationRef/>
+      </w:r>
+      <w:r>
+        <w:rPr>
+          <w:rStyle w:val="CommentReference"/>
+        </w:rPr>
+        <w:t>Generally, don’t put down the start year</w:t>
+      </w:r>
+    </w:p>
+  </w:comment>
+  <w:comment w:id="10" w:author="Mark Crowe" w:date="2024-04-07T19:49:00Z" w:initials="MC">
+    <w:p>
+      <w:pPr>
+        <w:pStyle w:val="CommentText"/>
+      </w:pPr>
+      <w:r>
+        <w:rPr>
+          <w:rStyle w:val="CommentReference"/>
+        </w:rPr>
+        <w:annotationRef/>
+      </w:r>
+      <w:r>
+        <w:t>No one cares!</w:t>
+      </w:r>
+    </w:p>
+  </w:comment>
+  <w:comment w:id="8" w:author="Mark Crowe" w:date="2024-04-07T19:48:00Z" w:initials="MC">
+    <w:p>
+      <w:pPr>
+        <w:pStyle w:val="CommentText"/>
+      </w:pPr>
+      <w:r>
+        <w:rPr>
+          <w:rStyle w:val="CommentReference"/>
+        </w:rPr>
+        <w:annotationRef/>
+      </w:r>
+      <w:r>
+        <w:t>No one Cares!</w:t>
+      </w:r>
+    </w:p>
+  </w:comment>
+  <w:comment w:id="11" w:author="Mark Crowe" w:date="2024-04-07T19:49:00Z" w:initials="MC">
+    <w:p>
+      <w:pPr>
+        <w:pStyle w:val="CommentText"/>
+      </w:pPr>
+      <w:r>
+        <w:rPr>
+          <w:rStyle w:val="CommentReference"/>
+        </w:rPr>
+        <w:annotationRef/>
+      </w:r>
+      <w:r>
+        <w:t>Good example of Education/experience</w:t>
+      </w:r>
+    </w:p>
+  </w:comment>
+  <w:comment w:id="12" w:author="Mark Crowe" w:date="2024-04-07T19:50:00Z" w:initials="MC">
+    <w:p>
+      <w:pPr>
+        <w:pStyle w:val="CommentText"/>
+      </w:pPr>
+      <w:r>
+        <w:rPr>
+          <w:rStyle w:val="CommentReference"/>
+        </w:rPr>
+        <w:annotationRef/>
+      </w:r>
+      <w:r>
+        <w:t>Shouldn’t break across the page</w:t>
+      </w:r>
+    </w:p>
+  </w:comment>
+  <w:comment w:id="13" w:author="Mark Crowe" w:date="2024-04-07T19:50:00Z" w:initials="MC">
+    <w:p>
+      <w:pPr>
+        <w:pStyle w:val="CommentText"/>
+      </w:pPr>
+      <w:r>
+        <w:rPr>
+          <w:rStyle w:val="CommentReference"/>
+        </w:rPr>
+        <w:annotationRef/>
+      </w:r>
+      <w:r>
+        <w:t>Your refenced project, I didn’t see on GitHub.  If you mention a project to an employer, it better be one of your 6 pins!</w:t>
+      </w:r>
+    </w:p>
+  </w:comment>
+  <w:comment w:id="14" w:author="Mark Crowe" w:date="2024-04-07T19:41:00Z" w:initials="MC">
+    <w:p>
+      <w:pPr>
+        <w:pStyle w:val="CommentText"/>
+      </w:pPr>
+      <w:r>
+        <w:rPr>
+          <w:rStyle w:val="CommentReference"/>
+        </w:rPr>
+        <w:annotationRef/>
+      </w:r>
+      <w:r>
+        <w:t xml:space="preserve">Write in the </w:t>
+      </w:r>
+      <w:r>
+        <w:t>Third person</w:t>
+      </w:r>
+    </w:p>
+  </w:comment>
+  <w:comment w:id="15" w:author="Mark Crowe" w:date="2024-04-07T19:52:00Z" w:initials="MC">
+    <w:p>
+      <w:pPr>
+        <w:pStyle w:val="CommentText"/>
+      </w:pPr>
+      <w:r>
+        <w:rPr>
+          <w:rStyle w:val="CommentReference"/>
+        </w:rPr>
+        <w:annotationRef/>
+      </w:r>
+      <w:r>
+        <w:t>Justify</w:t>
+      </w:r>
+    </w:p>
+  </w:comment>
+  <w:comment w:id="17" w:author="Mark Crowe" w:date="2024-04-07T19:53:00Z" w:initials="MC">
+    <w:p>
+      <w:pPr>
+        <w:pStyle w:val="CommentText"/>
+      </w:pPr>
+      <w:r>
+        <w:rPr>
+          <w:rStyle w:val="CommentReference"/>
+        </w:rPr>
+        <w:annotationRef/>
+      </w:r>
+      <w:r>
+        <w:t xml:space="preserve">Month, Year not Day/Month/Year use </w:t>
+      </w:r>
+      <w:r>
+        <w:rPr>
+          <w:b/>
+          <w:bCs/>
+        </w:rPr>
+        <w:t>Jan 2022</w:t>
+      </w:r>
+    </w:p>
+  </w:comment>
+  <w:comment w:id="18" w:author="Mark Crowe" w:date="2024-04-07T19:56:00Z" w:initials="MC">
+    <w:p>
+      <w:pPr>
+        <w:pStyle w:val="CommentText"/>
+      </w:pPr>
+      <w:r>
+        <w:rPr>
+          <w:rStyle w:val="CommentReference"/>
+        </w:rPr>
+        <w:annotationRef/>
+      </w:r>
+      <w:r>
+        <w:t xml:space="preserve">The gold is buried here.  Employee with highest sales because …. And </w:t>
+      </w:r>
+      <w:r>
+        <w:t xml:space="preserve">it </w:t>
+      </w:r>
+      <w:r>
+        <w:t xml:space="preserve">should be </w:t>
+      </w:r>
+      <w:r>
+        <w:t xml:space="preserve">the </w:t>
+      </w:r>
+      <w:r>
+        <w:t>first point</w:t>
+      </w:r>
+      <w:r>
+        <w:t>!</w:t>
+      </w:r>
+    </w:p>
+  </w:comment>
+  <w:comment w:id="19" w:author="Mark Crowe" w:date="2024-04-07T19:57:00Z" w:initials="MC">
+    <w:p>
+      <w:pPr>
+        <w:pStyle w:val="CommentText"/>
+      </w:pPr>
+      <w:r>
+        <w:rPr>
+          <w:rStyle w:val="CommentReference"/>
+        </w:rPr>
+        <w:annotationRef/>
+      </w:r>
+      <w:r>
+        <w:t>Mention the float?</w:t>
+      </w:r>
+    </w:p>
+  </w:comment>
+  <w:comment w:id="16" w:author="Mark Crowe" w:date="2024-04-07T19:58:00Z" w:initials="MC">
+    <w:p>
+      <w:pPr>
+        <w:pStyle w:val="CommentText"/>
+      </w:pPr>
+      <w:r>
+        <w:rPr>
+          <w:rStyle w:val="CommentReference"/>
+        </w:rPr>
+        <w:annotationRef/>
+      </w:r>
+      <w:r>
+        <w:t>Write in the Third person</w:t>
+      </w:r>
+    </w:p>
+  </w:comment>
+</w:comments>
+</file>
+
+<file path=word/commentsExtended.xml><?xml version="1.0" encoding="utf-8"?>
+<w15:commentsEx xmlns:wpc="http://schemas.microsoft.com/office/word/2010/wordprocessingCanvas" xmlns:cx="http://schemas.microsoft.com/office/drawing/2014/chartex" xmlns:cx1="http://schemas.microsoft.com/office/drawing/2015/9/8/chartex" xmlns:cx2="http://schemas.microsoft.com/office/drawing/2015/10/21/chartex" xmlns:cx3="http://schemas.microsoft.com/office/drawing/2016/5/9/chartex" xmlns:cx4="http://schemas.microsoft.com/office/drawing/2016/5/10/chartex" xmlns:cx5="http://schemas.microsoft.com/office/drawing/2016/5/11/chartex" xmlns:cx6="http://schemas.microsoft.com/office/drawing/2016/5/12/chartex" xmlns:cx7="http://schemas.microsoft.com/office/drawing/2016/5/13/chartex" xmlns:cx8="http://schemas.microsoft.com/office/drawing/2016/5/14/chartex" xmlns:mc="http://schemas.openxmlformats.org/markup-compatibility/2006" xmlns:aink="http://schemas.microsoft.com/office/drawing/2016/ink" xmlns:am3d="http://schemas.microsoft.com/office/drawing/2017/model3d" xmlns:o="urn:schemas-microsoft-com:office:office" xmlns:oel="http://schemas.microsoft.com/office/2019/extlst" xmlns:r="http://schemas.openxmlformats.org/officeDocument/2006/relationships" xmlns:m="http://schemas.openxmlformats.org/officeDocument/2006/math" xmlns:v="urn:schemas-microsoft-com:vml" xmlns:wp14="http://schemas.microsoft.com/office/word/2010/wordprocessingDrawing" xmlns:wp="http://schemas.openxmlformats.org/drawingml/2006/wordprocessingDrawing" xmlns:w10="urn:schemas-microsoft-com:office:word" xmlns:w="http://schemas.openxmlformats.org/wordprocessingml/2006/main" xmlns:w14="http://schemas.microsoft.com/office/word/2010/wordml" xmlns:w15="http://schemas.microsoft.com/office/word/2012/wordml" xmlns:w16cex="http://schemas.microsoft.com/office/word/2018/wordml/cex" xmlns:w16cid="http://schemas.microsoft.com/office/word/2016/wordml/cid" xmlns:w16="http://schemas.microsoft.com/office/word/2018/wordml" xmlns:w16du="http://schemas.microsoft.com/office/word/2023/wordml/word16du" xmlns:w16sdtdh="http://schemas.microsoft.com/office/word/2020/wordml/sdtdatahash" xmlns:w16se="http://schemas.microsoft.com/office/word/2015/wordml/symex" xmlns:wpg="http://schemas.microsoft.com/office/word/2010/wordprocessingGroup" xmlns:wpi="http://schemas.microsoft.com/office/word/2010/wordprocessingInk" xmlns:wne="http://schemas.microsoft.com/office/word/2006/wordml" xmlns:wps="http://schemas.microsoft.com/office/word/2010/wordprocessingShape" mc:Ignorable="w14 w15 w16se w16cid w16 w16cex w16sdtdh w16du wp14">
+  <w15:commentEx w15:paraId="1E08AEA0" w15:done="0"/>
+  <w15:commentEx w15:paraId="1DE8D59B" w15:done="0"/>
+  <w15:commentEx w15:paraId="32E4C57A" w15:done="0"/>
+  <w15:commentEx w15:paraId="563A58AA" w15:done="0"/>
+  <w15:commentEx w15:paraId="2DCAD9CE" w15:done="0"/>
+  <w15:commentEx w15:paraId="34F04AC7" w15:done="0"/>
+  <w15:commentEx w15:paraId="356AD7AD" w15:done="0"/>
+  <w15:commentEx w15:paraId="65EACD72" w15:done="0"/>
+  <w15:commentEx w15:paraId="1CC843B3" w15:done="0"/>
+  <w15:commentEx w15:paraId="72D15561" w15:done="0"/>
+  <w15:commentEx w15:paraId="7CF587D6" w15:done="0"/>
+  <w15:commentEx w15:paraId="085DF713" w15:done="0"/>
+  <w15:commentEx w15:paraId="74ABCDC8" w15:done="0"/>
+  <w15:commentEx w15:paraId="3D39D323" w15:done="0"/>
+  <w15:commentEx w15:paraId="04176D08" w15:done="0"/>
+  <w15:commentEx w15:paraId="0C896DBC" w15:done="0"/>
+  <w15:commentEx w15:paraId="159D0E24" w15:done="0"/>
+  <w15:commentEx w15:paraId="5930B5E5" w15:done="0"/>
+  <w15:commentEx w15:paraId="2F07F008" w15:done="0"/>
+</w15:commentsEx>
+</file>
+
+<file path=word/commentsExtensible.xml><?xml version="1.0" encoding="utf-8"?>
+<w16cex:commentsExtensible xmlns:wpc="http://schemas.microsoft.com/office/word/2010/wordprocessingCanvas" xmlns:cx="http://schemas.microsoft.com/office/drawing/2014/chartex" xmlns:cx1="http://schemas.microsoft.com/office/drawing/2015/9/8/chartex" xmlns:cx2="http://schemas.microsoft.com/office/drawing/2015/10/21/chartex" xmlns:cx3="http://schemas.microsoft.com/office/drawing/2016/5/9/chartex" xmlns:cx4="http://schemas.microsoft.com/office/drawing/2016/5/10/chartex" xmlns:cx5="http://schemas.microsoft.com/office/drawing/2016/5/11/chartex" xmlns:cx6="http://schemas.microsoft.com/office/drawing/2016/5/12/chartex" xmlns:cx7="http://schemas.microsoft.com/office/drawing/2016/5/13/chartex" xmlns:cx8="http://schemas.microsoft.com/office/drawing/2016/5/14/chartex" xmlns:cr="http://schemas.microsoft.com/office/comments/2020/reactions" xmlns:mc="http://schemas.openxmlformats.org/markup-compatibility/2006" xmlns:aink="http://schemas.microsoft.com/office/drawing/2016/ink" xmlns:am3d="http://schemas.microsoft.com/office/drawing/2017/model3d" xmlns:o="urn:schemas-microsoft-com:office:office" xmlns:oel="http://schemas.microsoft.com/office/2019/extlst" xmlns:r="http://schemas.openxmlformats.org/officeDocument/2006/relationships" xmlns:m="http://schemas.openxmlformats.org/officeDocument/2006/math" xmlns:v="urn:schemas-microsoft-com:vml" xmlns:wp14="http://schemas.microsoft.com/office/word/2010/wordprocessingDrawing" xmlns:wp="http://schemas.openxmlformats.org/drawingml/2006/wordprocessingDrawing" xmlns:w10="urn:schemas-microsoft-com:office:word" xmlns:w="http://schemas.openxmlformats.org/wordprocessingml/2006/main" xmlns:w14="http://schemas.microsoft.com/office/word/2010/wordml" xmlns:w15="http://schemas.microsoft.com/office/word/2012/wordml" xmlns:w16cex="http://schemas.microsoft.com/office/word/2018/wordml/cex" xmlns:w16cid="http://schemas.microsoft.com/office/word/2016/wordml/cid" xmlns:w16="http://schemas.microsoft.com/office/word/2018/wordml" xmlns:w16du="http://schemas.microsoft.com/office/word/2023/wordml/word16du" xmlns:w16sdtdh="http://schemas.microsoft.com/office/word/2020/wordml/sdtdatahash" xmlns:w16se="http://schemas.microsoft.com/office/word/2015/wordml/symex" xmlns:wpg="http://schemas.microsoft.com/office/word/2010/wordprocessingGroup" xmlns:wpi="http://schemas.microsoft.com/office/word/2010/wordprocessingInk" xmlns:wne="http://schemas.microsoft.com/office/word/2006/wordml" xmlns:wps="http://schemas.microsoft.com/office/word/2010/wordprocessingShape" mc:Ignorable="w14 w15 w16se w16cid w16 w16cex w16sdtdh cr w16du wp14">
+  <w16cex:commentExtensible w16cex:durableId="0AB822E2" w16cex:dateUtc="2024-04-07T18:37:00Z"/>
+  <w16cex:commentExtensible w16cex:durableId="290CB3A3" w16cex:dateUtc="2024-04-07T18:38:00Z"/>
+  <w16cex:commentExtensible w16cex:durableId="1A85BF51" w16cex:dateUtc="2024-04-07T18:35:00Z"/>
+  <w16cex:commentExtensible w16cex:durableId="5997E38D" w16cex:dateUtc="2024-04-07T18:40:00Z"/>
+  <w16cex:commentExtensible w16cex:durableId="7553228C" w16cex:dateUtc="2024-04-07T18:43:00Z"/>
+  <w16cex:commentExtensible w16cex:durableId="69B84522" w16cex:dateUtc="2024-04-07T18:41:00Z"/>
+  <w16cex:commentExtensible w16cex:durableId="624057B6" w16cex:dateUtc="2024-04-07T18:44:00Z"/>
+  <w16cex:commentExtensible w16cex:durableId="47841366" w16cex:dateUtc="2024-04-07T18:45:00Z"/>
+  <w16cex:commentExtensible w16cex:durableId="24A7EDD6" w16cex:dateUtc="2024-04-07T18:49:00Z"/>
+  <w16cex:commentExtensible w16cex:durableId="643124A4" w16cex:dateUtc="2024-04-07T18:48:00Z"/>
+  <w16cex:commentExtensible w16cex:durableId="273B9CB9" w16cex:dateUtc="2024-04-07T18:49:00Z"/>
+  <w16cex:commentExtensible w16cex:durableId="2CDBF62F" w16cex:dateUtc="2024-04-07T18:50:00Z"/>
+  <w16cex:commentExtensible w16cex:durableId="15EB242F" w16cex:dateUtc="2024-04-07T18:50:00Z"/>
+  <w16cex:commentExtensible w16cex:durableId="09B39D64" w16cex:dateUtc="2024-04-07T18:41:00Z"/>
+  <w16cex:commentExtensible w16cex:durableId="2BAAA3F3" w16cex:dateUtc="2024-04-07T18:52:00Z"/>
+  <w16cex:commentExtensible w16cex:durableId="755D7E24" w16cex:dateUtc="2024-04-07T18:53:00Z"/>
+  <w16cex:commentExtensible w16cex:durableId="28C58E4E" w16cex:dateUtc="2024-04-07T18:56:00Z"/>
+  <w16cex:commentExtensible w16cex:durableId="40EA185D" w16cex:dateUtc="2024-04-07T18:57:00Z"/>
+  <w16cex:commentExtensible w16cex:durableId="1F538663" w16cex:dateUtc="2024-04-07T18:58:00Z"/>
+</w16cex:commentsExtensible>
+</file>
+
+<file path=word/commentsIds.xml><?xml version="1.0" encoding="utf-8"?>
+<w16cid:commentsIds xmlns:wpc="http://schemas.microsoft.com/office/word/2010/wordprocessingCanvas" xmlns:cx="http://schemas.microsoft.com/office/drawing/2014/chartex" xmlns:cx1="http://schemas.microsoft.com/office/drawing/2015/9/8/chartex" xmlns:cx2="http://schemas.microsoft.com/office/drawing/2015/10/21/chartex" xmlns:cx3="http://schemas.microsoft.com/office/drawing/2016/5/9/chartex" xmlns:cx4="http://schemas.microsoft.com/office/drawing/2016/5/10/chartex" xmlns:cx5="http://schemas.microsoft.com/office/drawing/2016/5/11/chartex" xmlns:cx6="http://schemas.microsoft.com/office/drawing/2016/5/12/chartex" xmlns:cx7="http://schemas.microsoft.com/office/drawing/2016/5/13/chartex" xmlns:cx8="http://schemas.microsoft.com/office/drawing/2016/5/14/chartex" xmlns:mc="http://schemas.openxmlformats.org/markup-compatibility/2006" xmlns:aink="http://schemas.microsoft.com/office/drawing/2016/ink" xmlns:am3d="http://schemas.microsoft.com/office/drawing/2017/model3d" xmlns:o="urn:schemas-microsoft-com:office:office" xmlns:oel="http://schemas.microsoft.com/office/2019/extlst" xmlns:r="http://schemas.openxmlformats.org/officeDocument/2006/relationships" xmlns:m="http://schemas.openxmlformats.org/officeDocument/2006/math" xmlns:v="urn:schemas-microsoft-com:vml" xmlns:wp14="http://schemas.microsoft.com/office/word/2010/wordprocessingDrawing" xmlns:wp="http://schemas.openxmlformats.org/drawingml/2006/wordprocessingDrawing" xmlns:w10="urn:schemas-microsoft-com:office:word" xmlns:w="http://schemas.openxmlformats.org/wordprocessingml/2006/main" xmlns:w14="http://schemas.microsoft.com/office/word/2010/wordml" xmlns:w15="http://schemas.microsoft.com/office/word/2012/wordml" xmlns:w16cex="http://schemas.microsoft.com/office/word/2018/wordml/cex" xmlns:w16cid="http://schemas.microsoft.com/office/word/2016/wordml/cid" xmlns:w16="http://schemas.microsoft.com/office/word/2018/wordml" xmlns:w16du="http://schemas.microsoft.com/office/word/2023/wordml/word16du" xmlns:w16sdtdh="http://schemas.microsoft.com/office/word/2020/wordml/sdtdatahash" xmlns:w16se="http://schemas.microsoft.com/office/word/2015/wordml/symex" xmlns:wpg="http://schemas.microsoft.com/office/word/2010/wordprocessingGroup" xmlns:wpi="http://schemas.microsoft.com/office/word/2010/wordprocessingInk" xmlns:wne="http://schemas.microsoft.com/office/word/2006/wordml" xmlns:wps="http://schemas.microsoft.com/office/word/2010/wordprocessingShape" mc:Ignorable="w14 w15 w16se w16cid w16 w16cex w16sdtdh w16du wp14">
+  <w16cid:commentId w16cid:paraId="1E08AEA0" w16cid:durableId="0AB822E2"/>
+  <w16cid:commentId w16cid:paraId="1DE8D59B" w16cid:durableId="290CB3A3"/>
+  <w16cid:commentId w16cid:paraId="32E4C57A" w16cid:durableId="1A85BF51"/>
+  <w16cid:commentId w16cid:paraId="563A58AA" w16cid:durableId="5997E38D"/>
+  <w16cid:commentId w16cid:paraId="2DCAD9CE" w16cid:durableId="7553228C"/>
+  <w16cid:commentId w16cid:paraId="34F04AC7" w16cid:durableId="69B84522"/>
+  <w16cid:commentId w16cid:paraId="356AD7AD" w16cid:durableId="624057B6"/>
+  <w16cid:commentId w16cid:paraId="65EACD72" w16cid:durableId="47841366"/>
+  <w16cid:commentId w16cid:paraId="1CC843B3" w16cid:durableId="24A7EDD6"/>
+  <w16cid:commentId w16cid:paraId="72D15561" w16cid:durableId="643124A4"/>
+  <w16cid:commentId w16cid:paraId="7CF587D6" w16cid:durableId="273B9CB9"/>
+  <w16cid:commentId w16cid:paraId="085DF713" w16cid:durableId="2CDBF62F"/>
+  <w16cid:commentId w16cid:paraId="74ABCDC8" w16cid:durableId="15EB242F"/>
+  <w16cid:commentId w16cid:paraId="3D39D323" w16cid:durableId="09B39D64"/>
+  <w16cid:commentId w16cid:paraId="04176D08" w16cid:durableId="2BAAA3F3"/>
+  <w16cid:commentId w16cid:paraId="0C896DBC" w16cid:durableId="755D7E24"/>
+  <w16cid:commentId w16cid:paraId="159D0E24" w16cid:durableId="28C58E4E"/>
+  <w16cid:commentId w16cid:paraId="5930B5E5" w16cid:durableId="40EA185D"/>
+  <w16cid:commentId w16cid:paraId="2F07F008" w16cid:durableId="1F538663"/>
+</w16cid:commentsIds>
 </file>
 
 <file path=word/endnotes.xml><?xml version="1.0" encoding="utf-8"?>
@@ -2273,6 +2913,14 @@
     <w:abstractNumId w:val="1"/>
   </w:num>
 </w:numbering>
+</file>
+
+<file path=word/people.xml><?xml version="1.0" encoding="utf-8"?>
+<w15:people xmlns:wpc="http://schemas.microsoft.com/office/word/2010/wordprocessingCanvas" xmlns:cx="http://schemas.microsoft.com/office/drawing/2014/chartex" xmlns:cx1="http://schemas.microsoft.com/office/drawing/2015/9/8/chartex" xmlns:cx2="http://schemas.microsoft.com/office/drawing/2015/10/21/chartex" xmlns:cx3="http://schemas.microsoft.com/office/drawing/2016/5/9/chartex" xmlns:cx4="http://schemas.microsoft.com/office/drawing/2016/5/10/chartex" xmlns:cx5="http://schemas.microsoft.com/office/drawing/2016/5/11/chartex" xmlns:cx6="http://schemas.microsoft.com/office/drawing/2016/5/12/chartex" xmlns:cx7="http://schemas.microsoft.com/office/drawing/2016/5/13/chartex" xmlns:cx8="http://schemas.microsoft.com/office/drawing/2016/5/14/chartex" xmlns:mc="http://schemas.openxmlformats.org/markup-compatibility/2006" xmlns:aink="http://schemas.microsoft.com/office/drawing/2016/ink" xmlns:am3d="http://schemas.microsoft.com/office/drawing/2017/model3d" xmlns:o="urn:schemas-microsoft-com:office:office" xmlns:oel="http://schemas.microsoft.com/office/2019/extlst" xmlns:r="http://schemas.openxmlformats.org/officeDocument/2006/relationships" xmlns:m="http://schemas.openxmlformats.org/officeDocument/2006/math" xmlns:v="urn:schemas-microsoft-com:vml" xmlns:wp14="http://schemas.microsoft.com/office/word/2010/wordprocessingDrawing" xmlns:wp="http://schemas.openxmlformats.org/drawingml/2006/wordprocessingDrawing" xmlns:w10="urn:schemas-microsoft-com:office:word" xmlns:w="http://schemas.openxmlformats.org/wordprocessingml/2006/main" xmlns:w14="http://schemas.microsoft.com/office/word/2010/wordml" xmlns:w15="http://schemas.microsoft.com/office/word/2012/wordml" xmlns:w16cex="http://schemas.microsoft.com/office/word/2018/wordml/cex" xmlns:w16cid="http://schemas.microsoft.com/office/word/2016/wordml/cid" xmlns:w16="http://schemas.microsoft.com/office/word/2018/wordml" xmlns:w16du="http://schemas.microsoft.com/office/word/2023/wordml/word16du" xmlns:w16sdtdh="http://schemas.microsoft.com/office/word/2020/wordml/sdtdatahash" xmlns:w16se="http://schemas.microsoft.com/office/word/2015/wordml/symex" xmlns:wpg="http://schemas.microsoft.com/office/word/2010/wordprocessingGroup" xmlns:wpi="http://schemas.microsoft.com/office/word/2010/wordprocessingInk" xmlns:wne="http://schemas.microsoft.com/office/word/2006/wordml" xmlns:wps="http://schemas.microsoft.com/office/word/2010/wordprocessingShape" mc:Ignorable="w14 w15 w16se w16cid w16 w16cex w16sdtdh w16du wp14">
+  <w15:person w15:author="Mark Crowe">
+    <w15:presenceInfo w15:providerId="Windows Live" w15:userId="faa04be4138c9580"/>
+  </w15:person>
+</w15:people>
 </file>
 
 <file path=word/styles.xml><?xml version="1.0" encoding="utf-8"?>
@@ -2685,7 +3333,6 @@
   <w:style w:type="character" w:default="1" w:styleId="DefaultParagraphFont">
     <w:name w:val="Default Paragraph Font"/>
     <w:uiPriority w:val="1"/>
-    <w:semiHidden/>
     <w:unhideWhenUsed/>
   </w:style>
   <w:style w:type="table" w:default="1" w:styleId="TableNormal">
@@ -2817,6 +3464,78 @@
     <w:rsid w:val="004B5FD6"/>
     <w:rPr>
       <w:rFonts w:eastAsiaTheme="minorEastAsia" w:cs="Times New Roman"/>
+      <w:lang w:eastAsia="en-GB"/>
+    </w:rPr>
+  </w:style>
+  <w:style w:type="character" w:styleId="CommentReference">
+    <w:name w:val="annotation reference"/>
+    <w:basedOn w:val="DefaultParagraphFont"/>
+    <w:uiPriority w:val="99"/>
+    <w:semiHidden/>
+    <w:unhideWhenUsed/>
+    <w:rsid w:val="00B5583C"/>
+    <w:rPr>
+      <w:sz w:val="16"/>
+      <w:szCs w:val="16"/>
+    </w:rPr>
+  </w:style>
+  <w:style w:type="paragraph" w:styleId="CommentText">
+    <w:name w:val="annotation text"/>
+    <w:basedOn w:val="Normal"/>
+    <w:link w:val="CommentTextChar"/>
+    <w:uiPriority w:val="99"/>
+    <w:semiHidden/>
+    <w:unhideWhenUsed/>
+    <w:rsid w:val="00B5583C"/>
+    <w:pPr>
+      <w:spacing w:line="240" w:lineRule="auto"/>
+    </w:pPr>
+    <w:rPr>
+      <w:sz w:val="20"/>
+      <w:szCs w:val="20"/>
+    </w:rPr>
+  </w:style>
+  <w:style w:type="character" w:customStyle="1" w:styleId="CommentTextChar">
+    <w:name w:val="Comment Text Char"/>
+    <w:basedOn w:val="DefaultParagraphFont"/>
+    <w:link w:val="CommentText"/>
+    <w:uiPriority w:val="99"/>
+    <w:semiHidden/>
+    <w:rsid w:val="00B5583C"/>
+    <w:rPr>
+      <w:rFonts w:eastAsiaTheme="minorEastAsia" w:cs="Times New Roman"/>
+      <w:sz w:val="20"/>
+      <w:szCs w:val="20"/>
+      <w:lang w:eastAsia="en-GB"/>
+    </w:rPr>
+  </w:style>
+  <w:style w:type="paragraph" w:styleId="CommentSubject">
+    <w:name w:val="annotation subject"/>
+    <w:basedOn w:val="CommentText"/>
+    <w:next w:val="CommentText"/>
+    <w:link w:val="CommentSubjectChar"/>
+    <w:uiPriority w:val="99"/>
+    <w:semiHidden/>
+    <w:unhideWhenUsed/>
+    <w:rsid w:val="00B5583C"/>
+    <w:rPr>
+      <w:b/>
+      <w:bCs/>
+    </w:rPr>
+  </w:style>
+  <w:style w:type="character" w:customStyle="1" w:styleId="CommentSubjectChar">
+    <w:name w:val="Comment Subject Char"/>
+    <w:basedOn w:val="CommentTextChar"/>
+    <w:link w:val="CommentSubject"/>
+    <w:uiPriority w:val="99"/>
+    <w:semiHidden/>
+    <w:rsid w:val="00B5583C"/>
+    <w:rPr>
+      <w:rFonts w:eastAsiaTheme="minorEastAsia" w:cs="Times New Roman"/>
+      <w:b/>
+      <w:bCs/>
+      <w:sz w:val="20"/>
+      <w:szCs w:val="20"/>
       <w:lang w:eastAsia="en-GB"/>
     </w:rPr>
   </w:style>

</xml_diff>